<commit_message>
Update Practicando los lenguajes regulares.docx
</commit_message>
<xml_diff>
--- a/Tarea 3.1/Practicando los lenguajes regulares.docx
+++ b/Tarea 3.1/Practicando los lenguajes regulares.docx
@@ -4,13 +4,2467 @@
   <w:body>
     <w:p>
       <w:pPr>
-        <w:rPr>
-          <w:rFonts w:ascii="Arial" w:hAnsi="Arial" w:cs="Arial"/>
-          <w:sz w:val="24"/>
-          <w:szCs w:val="24"/>
-          <w:u w:val="single"/>
+        <w:jc w:val="center"/>
+        <w:rPr>
+          <w:rFonts w:ascii="Arial" w:hAnsi="Arial" w:cs="Arial"/>
+          <w:b/>
+          <w:bCs/>
+          <w:sz w:val="32"/>
+          <w:szCs w:val="32"/>
         </w:rPr>
       </w:pPr>
+      <w:r>
+        <w:rPr>
+          <w:rFonts w:ascii="Arial" w:hAnsi="Arial" w:cs="Arial"/>
+          <w:b/>
+          <w:bCs/>
+          <w:sz w:val="32"/>
+          <w:szCs w:val="32"/>
+        </w:rPr>
+        <w:t>Lenguajes Regulares</w:t>
+      </w:r>
+    </w:p>
+    <w:p>
+      <w:pPr>
+        <w:rPr>
+          <w:rFonts w:ascii="Arial" w:hAnsi="Arial" w:cs="Arial"/>
+          <w:sz w:val="24"/>
+          <w:szCs w:val="24"/>
+        </w:rPr>
+      </w:pPr>
+      <w:r>
+        <w:rPr>
+          <w:rFonts w:ascii="Arial" w:hAnsi="Arial" w:cs="Arial"/>
+          <w:sz w:val="24"/>
+          <w:szCs w:val="24"/>
+        </w:rPr>
+        <w:t>Fuente:T.A.Sudkamp.Languages</w:t>
+      </w:r>
+      <w:r>
+        <w:rPr>
+          <w:rFonts w:ascii="Arial" w:hAnsi="Arial" w:cs="Arial"/>
+          <w:sz w:val="24"/>
+          <w:szCs w:val="24"/>
+        </w:rPr>
+        <w:t xml:space="preserve"> </w:t>
+      </w:r>
+      <w:r>
+        <w:rPr>
+          <w:rFonts w:ascii="Arial" w:hAnsi="Arial" w:cs="Arial"/>
+          <w:sz w:val="24"/>
+          <w:szCs w:val="24"/>
+        </w:rPr>
+        <w:t>and</w:t>
+      </w:r>
+      <w:r>
+        <w:rPr>
+          <w:rFonts w:ascii="Arial" w:hAnsi="Arial" w:cs="Arial"/>
+          <w:sz w:val="24"/>
+          <w:szCs w:val="24"/>
+        </w:rPr>
+        <w:t xml:space="preserve"> </w:t>
+      </w:r>
+      <w:r>
+        <w:rPr>
+          <w:rFonts w:ascii="Arial" w:hAnsi="Arial" w:cs="Arial"/>
+          <w:sz w:val="24"/>
+          <w:szCs w:val="24"/>
+        </w:rPr>
+        <w:t>Machines:</w:t>
+      </w:r>
+    </w:p>
+    <w:p>
+      <w:pPr>
+        <w:rPr>
+          <w:rFonts w:ascii="Arial" w:hAnsi="Arial" w:cs="Arial"/>
+          <w:sz w:val="24"/>
+          <w:szCs w:val="24"/>
+        </w:rPr>
+      </w:pPr>
+      <w:r>
+        <w:rPr>
+          <w:rFonts w:ascii="Arial" w:hAnsi="Arial" w:cs="Arial"/>
+          <w:sz w:val="24"/>
+          <w:szCs w:val="24"/>
+        </w:rPr>
+        <w:t>An</w:t>
+      </w:r>
+      <w:r>
+        <w:rPr>
+          <w:rFonts w:ascii="Arial" w:hAnsi="Arial" w:cs="Arial"/>
+          <w:sz w:val="24"/>
+          <w:szCs w:val="24"/>
+        </w:rPr>
+        <w:t xml:space="preserve"> </w:t>
+      </w:r>
+      <w:r>
+        <w:rPr>
+          <w:rFonts w:ascii="Arial" w:hAnsi="Arial" w:cs="Arial"/>
+          <w:sz w:val="24"/>
+          <w:szCs w:val="24"/>
+        </w:rPr>
+        <w:t>IntroductiontotheTheoryofComputerScience.Pearson,3rdEdition(2005),pp.59</w:t>
+      </w:r>
+      <w:r>
+        <w:rPr>
+          <w:rFonts w:ascii="Cambria Math" w:hAnsi="Cambria Math" w:cs="Cambria Math"/>
+          <w:sz w:val="24"/>
+          <w:szCs w:val="24"/>
+        </w:rPr>
+        <w:t>‐</w:t>
+      </w:r>
+      <w:r>
+        <w:rPr>
+          <w:rFonts w:ascii="Arial" w:hAnsi="Arial" w:cs="Arial"/>
+          <w:sz w:val="24"/>
+          <w:szCs w:val="24"/>
+        </w:rPr>
+        <w:t>61.</w:t>
+      </w:r>
+    </w:p>
+    <w:p>
+      <w:pPr>
+        <w:rPr>
+          <w:rFonts w:ascii="Arial" w:hAnsi="Arial" w:cs="Arial"/>
+          <w:sz w:val="19"/>
+          <w:szCs w:val="19"/>
+        </w:rPr>
+      </w:pPr>
+    </w:p>
+    <w:p>
+      <w:pPr>
+        <w:rPr>
+          <w:rFonts w:ascii="Arial" w:hAnsi="Arial" w:cs="Arial"/>
+          <w:b/>
+          <w:bCs/>
+          <w:sz w:val="24"/>
+          <w:szCs w:val="24"/>
+        </w:rPr>
+      </w:pPr>
+      <w:r>
+        <w:rPr>
+          <w:rFonts w:ascii="Arial" w:hAnsi="Arial" w:cs="Arial"/>
+          <w:b/>
+          <w:bCs/>
+          <w:sz w:val="24"/>
+          <w:szCs w:val="24"/>
+        </w:rPr>
+        <w:t>4</w:t>
+      </w:r>
+      <w:r>
+        <w:rPr>
+          <w:rFonts w:ascii="Arial" w:hAnsi="Arial" w:cs="Arial"/>
+          <w:b/>
+          <w:bCs/>
+          <w:sz w:val="24"/>
+          <w:szCs w:val="24"/>
+        </w:rPr>
+        <w:t>.</w:t>
+      </w:r>
+      <w:r>
+        <w:rPr>
+          <w:rFonts w:ascii="Arial" w:hAnsi="Arial" w:cs="Arial"/>
+          <w:b/>
+          <w:bCs/>
+          <w:sz w:val="24"/>
+          <w:szCs w:val="24"/>
+        </w:rPr>
+        <w:t xml:space="preserve"> Let X = (</w:t>
+      </w:r>
+      <w:proofErr w:type="spellStart"/>
+      <w:r>
+        <w:rPr>
+          <w:rFonts w:ascii="Arial" w:hAnsi="Arial" w:cs="Arial"/>
+          <w:b/>
+          <w:bCs/>
+          <w:sz w:val="24"/>
+          <w:szCs w:val="24"/>
+        </w:rPr>
+        <w:t>aa</w:t>
+      </w:r>
+      <w:proofErr w:type="spellEnd"/>
+      <w:r>
+        <w:rPr>
+          <w:rFonts w:ascii="Arial" w:hAnsi="Arial" w:cs="Arial"/>
+          <w:b/>
+          <w:bCs/>
+          <w:sz w:val="24"/>
+          <w:szCs w:val="24"/>
+        </w:rPr>
+        <w:t xml:space="preserve">, </w:t>
+      </w:r>
+      <w:proofErr w:type="spellStart"/>
+      <w:r>
+        <w:rPr>
+          <w:rFonts w:ascii="Arial" w:hAnsi="Arial" w:cs="Arial"/>
+          <w:b/>
+          <w:bCs/>
+          <w:sz w:val="24"/>
+          <w:szCs w:val="24"/>
+        </w:rPr>
+        <w:t>bb</w:t>
+      </w:r>
+      <w:proofErr w:type="spellEnd"/>
+      <w:r>
+        <w:rPr>
+          <w:rFonts w:ascii="Arial" w:hAnsi="Arial" w:cs="Arial"/>
+          <w:b/>
+          <w:bCs/>
+          <w:sz w:val="24"/>
+          <w:szCs w:val="24"/>
+        </w:rPr>
+        <w:t>) and Y = {λ, b, ab).</w:t>
+      </w:r>
+    </w:p>
+    <w:p>
+      <w:pPr>
+        <w:rPr>
+          <w:rFonts w:ascii="Arial" w:hAnsi="Arial" w:cs="Arial"/>
+          <w:b/>
+          <w:bCs/>
+          <w:sz w:val="24"/>
+          <w:szCs w:val="24"/>
+        </w:rPr>
+      </w:pPr>
+      <w:r>
+        <w:rPr>
+          <w:rFonts w:ascii="Arial" w:hAnsi="Arial" w:cs="Arial"/>
+          <w:b/>
+          <w:bCs/>
+          <w:sz w:val="24"/>
+          <w:szCs w:val="24"/>
+        </w:rPr>
+        <w:t xml:space="preserve">a) List </w:t>
+      </w:r>
+      <w:proofErr w:type="spellStart"/>
+      <w:r>
+        <w:rPr>
+          <w:rFonts w:ascii="Arial" w:hAnsi="Arial" w:cs="Arial"/>
+          <w:b/>
+          <w:bCs/>
+          <w:sz w:val="24"/>
+          <w:szCs w:val="24"/>
+        </w:rPr>
+        <w:t>the</w:t>
+      </w:r>
+      <w:proofErr w:type="spellEnd"/>
+      <w:r>
+        <w:rPr>
+          <w:rFonts w:ascii="Arial" w:hAnsi="Arial" w:cs="Arial"/>
+          <w:b/>
+          <w:bCs/>
+          <w:sz w:val="24"/>
+          <w:szCs w:val="24"/>
+        </w:rPr>
+        <w:t xml:space="preserve"> </w:t>
+      </w:r>
+      <w:proofErr w:type="spellStart"/>
+      <w:r>
+        <w:rPr>
+          <w:rFonts w:ascii="Arial" w:hAnsi="Arial" w:cs="Arial"/>
+          <w:b/>
+          <w:bCs/>
+          <w:sz w:val="24"/>
+          <w:szCs w:val="24"/>
+        </w:rPr>
+        <w:t>strings</w:t>
+      </w:r>
+      <w:proofErr w:type="spellEnd"/>
+      <w:r>
+        <w:rPr>
+          <w:rFonts w:ascii="Arial" w:hAnsi="Arial" w:cs="Arial"/>
+          <w:b/>
+          <w:bCs/>
+          <w:sz w:val="24"/>
+          <w:szCs w:val="24"/>
+        </w:rPr>
+        <w:t xml:space="preserve"> in </w:t>
+      </w:r>
+      <w:proofErr w:type="spellStart"/>
+      <w:r>
+        <w:rPr>
+          <w:rFonts w:ascii="Arial" w:hAnsi="Arial" w:cs="Arial"/>
+          <w:b/>
+          <w:bCs/>
+          <w:sz w:val="24"/>
+          <w:szCs w:val="24"/>
+        </w:rPr>
+        <w:t>the</w:t>
+      </w:r>
+      <w:proofErr w:type="spellEnd"/>
+      <w:r>
+        <w:rPr>
+          <w:rFonts w:ascii="Arial" w:hAnsi="Arial" w:cs="Arial"/>
+          <w:b/>
+          <w:bCs/>
+          <w:sz w:val="24"/>
+          <w:szCs w:val="24"/>
+        </w:rPr>
+        <w:t xml:space="preserve"> set XY.</w:t>
+      </w:r>
+    </w:p>
+    <w:p>
+      <w:pPr>
+        <w:rPr>
+          <w:rFonts w:ascii="Arial" w:hAnsi="Arial" w:cs="Arial"/>
+          <w:b/>
+          <w:bCs/>
+          <w:sz w:val="24"/>
+          <w:szCs w:val="24"/>
+        </w:rPr>
+      </w:pPr>
+      <w:r>
+        <w:rPr>
+          <w:rFonts w:ascii="Arial" w:hAnsi="Arial" w:cs="Arial"/>
+          <w:b/>
+          <w:bCs/>
+          <w:sz w:val="24"/>
+          <w:szCs w:val="24"/>
+        </w:rPr>
+        <w:t xml:space="preserve">b) </w:t>
+      </w:r>
+      <w:proofErr w:type="spellStart"/>
+      <w:r>
+        <w:rPr>
+          <w:rFonts w:ascii="Arial" w:hAnsi="Arial" w:cs="Arial"/>
+          <w:b/>
+          <w:bCs/>
+          <w:sz w:val="24"/>
+          <w:szCs w:val="24"/>
+        </w:rPr>
+        <w:t>How</w:t>
+      </w:r>
+      <w:proofErr w:type="spellEnd"/>
+      <w:r>
+        <w:rPr>
+          <w:rFonts w:ascii="Arial" w:hAnsi="Arial" w:cs="Arial"/>
+          <w:b/>
+          <w:bCs/>
+          <w:sz w:val="24"/>
+          <w:szCs w:val="24"/>
+        </w:rPr>
+        <w:t xml:space="preserve"> </w:t>
+      </w:r>
+      <w:proofErr w:type="spellStart"/>
+      <w:r>
+        <w:rPr>
+          <w:rFonts w:ascii="Arial" w:hAnsi="Arial" w:cs="Arial"/>
+          <w:b/>
+          <w:bCs/>
+          <w:sz w:val="24"/>
+          <w:szCs w:val="24"/>
+        </w:rPr>
+        <w:t>many</w:t>
+      </w:r>
+      <w:proofErr w:type="spellEnd"/>
+      <w:r>
+        <w:rPr>
+          <w:rFonts w:ascii="Arial" w:hAnsi="Arial" w:cs="Arial"/>
+          <w:b/>
+          <w:bCs/>
+          <w:sz w:val="24"/>
+          <w:szCs w:val="24"/>
+        </w:rPr>
+        <w:t xml:space="preserve"> </w:t>
+      </w:r>
+      <w:proofErr w:type="spellStart"/>
+      <w:r>
+        <w:rPr>
+          <w:rFonts w:ascii="Arial" w:hAnsi="Arial" w:cs="Arial"/>
+          <w:b/>
+          <w:bCs/>
+          <w:sz w:val="24"/>
+          <w:szCs w:val="24"/>
+        </w:rPr>
+        <w:t>strings</w:t>
+      </w:r>
+      <w:proofErr w:type="spellEnd"/>
+      <w:r>
+        <w:rPr>
+          <w:rFonts w:ascii="Arial" w:hAnsi="Arial" w:cs="Arial"/>
+          <w:b/>
+          <w:bCs/>
+          <w:sz w:val="24"/>
+          <w:szCs w:val="24"/>
+        </w:rPr>
+        <w:t xml:space="preserve"> </w:t>
+      </w:r>
+      <w:proofErr w:type="spellStart"/>
+      <w:r>
+        <w:rPr>
+          <w:rFonts w:ascii="Arial" w:hAnsi="Arial" w:cs="Arial"/>
+          <w:b/>
+          <w:bCs/>
+          <w:sz w:val="24"/>
+          <w:szCs w:val="24"/>
+        </w:rPr>
+        <w:t>of</w:t>
+      </w:r>
+      <w:proofErr w:type="spellEnd"/>
+      <w:r>
+        <w:rPr>
+          <w:rFonts w:ascii="Arial" w:hAnsi="Arial" w:cs="Arial"/>
+          <w:b/>
+          <w:bCs/>
+          <w:sz w:val="24"/>
+          <w:szCs w:val="24"/>
+        </w:rPr>
+        <w:t xml:space="preserve"> length 6 are </w:t>
+      </w:r>
+      <w:proofErr w:type="spellStart"/>
+      <w:r>
+        <w:rPr>
+          <w:rFonts w:ascii="Arial" w:hAnsi="Arial" w:cs="Arial"/>
+          <w:b/>
+          <w:bCs/>
+          <w:sz w:val="24"/>
+          <w:szCs w:val="24"/>
+        </w:rPr>
+        <w:t>there</w:t>
+      </w:r>
+      <w:proofErr w:type="spellEnd"/>
+      <w:r>
+        <w:rPr>
+          <w:rFonts w:ascii="Arial" w:hAnsi="Arial" w:cs="Arial"/>
+          <w:b/>
+          <w:bCs/>
+          <w:sz w:val="24"/>
+          <w:szCs w:val="24"/>
+        </w:rPr>
+        <w:t xml:space="preserve"> in X*?</w:t>
+      </w:r>
+    </w:p>
+    <w:p>
+      <w:pPr>
+        <w:rPr>
+          <w:rFonts w:ascii="Arial" w:hAnsi="Arial" w:cs="Arial"/>
+          <w:b/>
+          <w:bCs/>
+          <w:sz w:val="24"/>
+          <w:szCs w:val="24"/>
+        </w:rPr>
+      </w:pPr>
+      <w:r>
+        <w:rPr>
+          <w:rFonts w:ascii="Arial" w:hAnsi="Arial" w:cs="Arial"/>
+          <w:b/>
+          <w:bCs/>
+          <w:sz w:val="24"/>
+          <w:szCs w:val="24"/>
+        </w:rPr>
+        <w:t xml:space="preserve">c) List </w:t>
+      </w:r>
+      <w:proofErr w:type="spellStart"/>
+      <w:r>
+        <w:rPr>
+          <w:rFonts w:ascii="Arial" w:hAnsi="Arial" w:cs="Arial"/>
+          <w:b/>
+          <w:bCs/>
+          <w:sz w:val="24"/>
+          <w:szCs w:val="24"/>
+        </w:rPr>
+        <w:t>the</w:t>
+      </w:r>
+      <w:proofErr w:type="spellEnd"/>
+      <w:r>
+        <w:rPr>
+          <w:rFonts w:ascii="Arial" w:hAnsi="Arial" w:cs="Arial"/>
+          <w:b/>
+          <w:bCs/>
+          <w:sz w:val="24"/>
+          <w:szCs w:val="24"/>
+        </w:rPr>
+        <w:t xml:space="preserve"> </w:t>
+      </w:r>
+      <w:proofErr w:type="spellStart"/>
+      <w:r>
+        <w:rPr>
+          <w:rFonts w:ascii="Arial" w:hAnsi="Arial" w:cs="Arial"/>
+          <w:b/>
+          <w:bCs/>
+          <w:sz w:val="24"/>
+          <w:szCs w:val="24"/>
+        </w:rPr>
+        <w:t>strings</w:t>
+      </w:r>
+      <w:proofErr w:type="spellEnd"/>
+      <w:r>
+        <w:rPr>
+          <w:rFonts w:ascii="Arial" w:hAnsi="Arial" w:cs="Arial"/>
+          <w:b/>
+          <w:bCs/>
+          <w:sz w:val="24"/>
+          <w:szCs w:val="24"/>
+        </w:rPr>
+        <w:t xml:space="preserve"> in </w:t>
+      </w:r>
+      <w:proofErr w:type="spellStart"/>
+      <w:r>
+        <w:rPr>
+          <w:rFonts w:ascii="Arial" w:hAnsi="Arial" w:cs="Arial"/>
+          <w:b/>
+          <w:bCs/>
+          <w:sz w:val="24"/>
+          <w:szCs w:val="24"/>
+        </w:rPr>
+        <w:t>the</w:t>
+      </w:r>
+      <w:proofErr w:type="spellEnd"/>
+      <w:r>
+        <w:rPr>
+          <w:rFonts w:ascii="Arial" w:hAnsi="Arial" w:cs="Arial"/>
+          <w:b/>
+          <w:bCs/>
+          <w:sz w:val="24"/>
+          <w:szCs w:val="24"/>
+        </w:rPr>
+        <w:t xml:space="preserve"> set Y* </w:t>
+      </w:r>
+      <w:proofErr w:type="spellStart"/>
+      <w:r>
+        <w:rPr>
+          <w:rFonts w:ascii="Arial" w:hAnsi="Arial" w:cs="Arial"/>
+          <w:b/>
+          <w:bCs/>
+          <w:sz w:val="24"/>
+          <w:szCs w:val="24"/>
+        </w:rPr>
+        <w:t>of</w:t>
+      </w:r>
+      <w:proofErr w:type="spellEnd"/>
+      <w:r>
+        <w:rPr>
+          <w:rFonts w:ascii="Arial" w:hAnsi="Arial" w:cs="Arial"/>
+          <w:b/>
+          <w:bCs/>
+          <w:sz w:val="24"/>
+          <w:szCs w:val="24"/>
+        </w:rPr>
+        <w:t xml:space="preserve"> length </w:t>
+      </w:r>
+      <w:proofErr w:type="spellStart"/>
+      <w:r>
+        <w:rPr>
+          <w:rFonts w:ascii="Arial" w:hAnsi="Arial" w:cs="Arial"/>
+          <w:b/>
+          <w:bCs/>
+          <w:sz w:val="24"/>
+          <w:szCs w:val="24"/>
+        </w:rPr>
+        <w:t>three</w:t>
+      </w:r>
+      <w:proofErr w:type="spellEnd"/>
+      <w:r>
+        <w:rPr>
+          <w:rFonts w:ascii="Arial" w:hAnsi="Arial" w:cs="Arial"/>
+          <w:b/>
+          <w:bCs/>
+          <w:sz w:val="24"/>
+          <w:szCs w:val="24"/>
+        </w:rPr>
+        <w:t xml:space="preserve"> </w:t>
+      </w:r>
+      <w:proofErr w:type="spellStart"/>
+      <w:r>
+        <w:rPr>
+          <w:rFonts w:ascii="Arial" w:hAnsi="Arial" w:cs="Arial"/>
+          <w:b/>
+          <w:bCs/>
+          <w:sz w:val="24"/>
+          <w:szCs w:val="24"/>
+        </w:rPr>
+        <w:t>or</w:t>
+      </w:r>
+      <w:proofErr w:type="spellEnd"/>
+      <w:r>
+        <w:rPr>
+          <w:rFonts w:ascii="Arial" w:hAnsi="Arial" w:cs="Arial"/>
+          <w:b/>
+          <w:bCs/>
+          <w:sz w:val="24"/>
+          <w:szCs w:val="24"/>
+        </w:rPr>
+        <w:t xml:space="preserve"> </w:t>
+      </w:r>
+      <w:proofErr w:type="spellStart"/>
+      <w:r>
+        <w:rPr>
+          <w:rFonts w:ascii="Arial" w:hAnsi="Arial" w:cs="Arial"/>
+          <w:b/>
+          <w:bCs/>
+          <w:sz w:val="24"/>
+          <w:szCs w:val="24"/>
+        </w:rPr>
+        <w:t>less</w:t>
+      </w:r>
+      <w:proofErr w:type="spellEnd"/>
+      <w:r>
+        <w:rPr>
+          <w:rFonts w:ascii="Arial" w:hAnsi="Arial" w:cs="Arial"/>
+          <w:b/>
+          <w:bCs/>
+          <w:sz w:val="24"/>
+          <w:szCs w:val="24"/>
+        </w:rPr>
+        <w:t>.</w:t>
+      </w:r>
+    </w:p>
+    <w:p>
+      <w:pPr>
+        <w:rPr>
+          <w:rFonts w:ascii="Arial" w:hAnsi="Arial" w:cs="Arial"/>
+          <w:b/>
+          <w:bCs/>
+          <w:sz w:val="24"/>
+          <w:szCs w:val="24"/>
+        </w:rPr>
+      </w:pPr>
+      <w:r>
+        <w:rPr>
+          <w:rFonts w:ascii="Arial" w:hAnsi="Arial" w:cs="Arial"/>
+          <w:b/>
+          <w:bCs/>
+          <w:sz w:val="24"/>
+          <w:szCs w:val="24"/>
+        </w:rPr>
+        <w:t xml:space="preserve">d) List </w:t>
+      </w:r>
+      <w:proofErr w:type="spellStart"/>
+      <w:r>
+        <w:rPr>
+          <w:rFonts w:ascii="Arial" w:hAnsi="Arial" w:cs="Arial"/>
+          <w:b/>
+          <w:bCs/>
+          <w:sz w:val="24"/>
+          <w:szCs w:val="24"/>
+        </w:rPr>
+        <w:t>the</w:t>
+      </w:r>
+      <w:proofErr w:type="spellEnd"/>
+      <w:r>
+        <w:rPr>
+          <w:rFonts w:ascii="Arial" w:hAnsi="Arial" w:cs="Arial"/>
+          <w:b/>
+          <w:bCs/>
+          <w:sz w:val="24"/>
+          <w:szCs w:val="24"/>
+        </w:rPr>
+        <w:t xml:space="preserve"> </w:t>
+      </w:r>
+      <w:proofErr w:type="spellStart"/>
+      <w:r>
+        <w:rPr>
+          <w:rFonts w:ascii="Arial" w:hAnsi="Arial" w:cs="Arial"/>
+          <w:b/>
+          <w:bCs/>
+          <w:sz w:val="24"/>
+          <w:szCs w:val="24"/>
+        </w:rPr>
+        <w:t>strings</w:t>
+      </w:r>
+      <w:proofErr w:type="spellEnd"/>
+      <w:r>
+        <w:rPr>
+          <w:rFonts w:ascii="Arial" w:hAnsi="Arial" w:cs="Arial"/>
+          <w:b/>
+          <w:bCs/>
+          <w:sz w:val="24"/>
+          <w:szCs w:val="24"/>
+        </w:rPr>
+        <w:t xml:space="preserve"> in </w:t>
+      </w:r>
+      <w:proofErr w:type="spellStart"/>
+      <w:r>
+        <w:rPr>
+          <w:rFonts w:ascii="Arial" w:hAnsi="Arial" w:cs="Arial"/>
+          <w:b/>
+          <w:bCs/>
+          <w:sz w:val="24"/>
+          <w:szCs w:val="24"/>
+        </w:rPr>
+        <w:t>the</w:t>
+      </w:r>
+      <w:proofErr w:type="spellEnd"/>
+      <w:r>
+        <w:rPr>
+          <w:rFonts w:ascii="Arial" w:hAnsi="Arial" w:cs="Arial"/>
+          <w:b/>
+          <w:bCs/>
+          <w:sz w:val="24"/>
+          <w:szCs w:val="24"/>
+        </w:rPr>
+        <w:t xml:space="preserve"> set X</w:t>
+      </w:r>
+      <w:r>
+        <w:rPr>
+          <w:rFonts w:ascii="Arial" w:hAnsi="Arial" w:cs="Arial"/>
+          <w:b/>
+          <w:bCs/>
+          <w:sz w:val="24"/>
+          <w:szCs w:val="24"/>
+        </w:rPr>
+        <w:t>*</w:t>
+      </w:r>
+      <w:r>
+        <w:rPr>
+          <w:rFonts w:ascii="Arial" w:hAnsi="Arial" w:cs="Arial"/>
+          <w:b/>
+          <w:bCs/>
+          <w:sz w:val="24"/>
+          <w:szCs w:val="24"/>
+        </w:rPr>
+        <w:t>Y</w:t>
+      </w:r>
+      <w:r>
+        <w:rPr>
+          <w:rFonts w:ascii="Arial" w:hAnsi="Arial" w:cs="Arial"/>
+          <w:b/>
+          <w:bCs/>
+          <w:sz w:val="24"/>
+          <w:szCs w:val="24"/>
+        </w:rPr>
+        <w:t>*</w:t>
+      </w:r>
+      <w:r>
+        <w:rPr>
+          <w:rFonts w:ascii="Arial" w:hAnsi="Arial" w:cs="Arial"/>
+          <w:b/>
+          <w:bCs/>
+          <w:sz w:val="24"/>
+          <w:szCs w:val="24"/>
+        </w:rPr>
+        <w:t xml:space="preserve"> </w:t>
+      </w:r>
+      <w:proofErr w:type="spellStart"/>
+      <w:r>
+        <w:rPr>
+          <w:rFonts w:ascii="Arial" w:hAnsi="Arial" w:cs="Arial"/>
+          <w:b/>
+          <w:bCs/>
+          <w:sz w:val="24"/>
+          <w:szCs w:val="24"/>
+        </w:rPr>
+        <w:t>of</w:t>
+      </w:r>
+      <w:proofErr w:type="spellEnd"/>
+      <w:r>
+        <w:rPr>
+          <w:rFonts w:ascii="Arial" w:hAnsi="Arial" w:cs="Arial"/>
+          <w:b/>
+          <w:bCs/>
+          <w:sz w:val="24"/>
+          <w:szCs w:val="24"/>
+        </w:rPr>
+        <w:t xml:space="preserve"> length </w:t>
+      </w:r>
+      <w:proofErr w:type="spellStart"/>
+      <w:r>
+        <w:rPr>
+          <w:rFonts w:ascii="Arial" w:hAnsi="Arial" w:cs="Arial"/>
+          <w:b/>
+          <w:bCs/>
+          <w:sz w:val="24"/>
+          <w:szCs w:val="24"/>
+        </w:rPr>
+        <w:t>four</w:t>
+      </w:r>
+      <w:proofErr w:type="spellEnd"/>
+      <w:r>
+        <w:rPr>
+          <w:rFonts w:ascii="Arial" w:hAnsi="Arial" w:cs="Arial"/>
+          <w:b/>
+          <w:bCs/>
+          <w:sz w:val="24"/>
+          <w:szCs w:val="24"/>
+        </w:rPr>
+        <w:t xml:space="preserve"> </w:t>
+      </w:r>
+      <w:proofErr w:type="spellStart"/>
+      <w:r>
+        <w:rPr>
+          <w:rFonts w:ascii="Arial" w:hAnsi="Arial" w:cs="Arial"/>
+          <w:b/>
+          <w:bCs/>
+          <w:sz w:val="24"/>
+          <w:szCs w:val="24"/>
+        </w:rPr>
+        <w:t>or</w:t>
+      </w:r>
+      <w:proofErr w:type="spellEnd"/>
+      <w:r>
+        <w:rPr>
+          <w:rFonts w:ascii="Arial" w:hAnsi="Arial" w:cs="Arial"/>
+          <w:b/>
+          <w:bCs/>
+          <w:sz w:val="24"/>
+          <w:szCs w:val="24"/>
+        </w:rPr>
+        <w:t xml:space="preserve"> </w:t>
+      </w:r>
+      <w:proofErr w:type="spellStart"/>
+      <w:r>
+        <w:rPr>
+          <w:rFonts w:ascii="Arial" w:hAnsi="Arial" w:cs="Arial"/>
+          <w:b/>
+          <w:bCs/>
+          <w:sz w:val="24"/>
+          <w:szCs w:val="24"/>
+        </w:rPr>
+        <w:t>less</w:t>
+      </w:r>
+      <w:proofErr w:type="spellEnd"/>
+      <w:r>
+        <w:rPr>
+          <w:rFonts w:ascii="Arial" w:hAnsi="Arial" w:cs="Arial"/>
+          <w:b/>
+          <w:bCs/>
+          <w:sz w:val="24"/>
+          <w:szCs w:val="24"/>
+        </w:rPr>
+        <w:t>.</w:t>
+      </w:r>
+    </w:p>
+    <w:p>
+      <w:pPr>
+        <w:rPr>
+          <w:rFonts w:ascii="Arial" w:hAnsi="Arial" w:cs="Arial"/>
+          <w:b/>
+          <w:bCs/>
+          <w:sz w:val="24"/>
+          <w:szCs w:val="24"/>
+        </w:rPr>
+      </w:pPr>
+    </w:p>
+    <w:p>
+      <w:pPr>
+        <w:rPr>
+          <w:rFonts w:ascii="Arial" w:hAnsi="Arial" w:cs="Arial"/>
+          <w:b/>
+          <w:bCs/>
+          <w:sz w:val="24"/>
+          <w:szCs w:val="24"/>
+        </w:rPr>
+      </w:pPr>
+      <w:r>
+        <w:rPr>
+          <w:rFonts w:ascii="Arial" w:hAnsi="Arial" w:cs="Arial"/>
+          <w:b/>
+          <w:bCs/>
+          <w:sz w:val="24"/>
+          <w:szCs w:val="24"/>
+        </w:rPr>
+        <w:t xml:space="preserve">14. </w:t>
+      </w:r>
+      <w:proofErr w:type="spellStart"/>
+      <w:r>
+        <w:rPr>
+          <w:rFonts w:ascii="Arial" w:hAnsi="Arial" w:cs="Arial"/>
+          <w:b/>
+          <w:bCs/>
+          <w:sz w:val="24"/>
+          <w:szCs w:val="24"/>
+        </w:rPr>
+        <w:t>The</w:t>
+      </w:r>
+      <w:proofErr w:type="spellEnd"/>
+      <w:r>
+        <w:rPr>
+          <w:rFonts w:ascii="Arial" w:hAnsi="Arial" w:cs="Arial"/>
+          <w:b/>
+          <w:bCs/>
+          <w:sz w:val="24"/>
+          <w:szCs w:val="24"/>
+        </w:rPr>
+        <w:t xml:space="preserve"> set </w:t>
+      </w:r>
+      <w:proofErr w:type="spellStart"/>
+      <w:r>
+        <w:rPr>
+          <w:rFonts w:ascii="Arial" w:hAnsi="Arial" w:cs="Arial"/>
+          <w:b/>
+          <w:bCs/>
+          <w:sz w:val="24"/>
+          <w:szCs w:val="24"/>
+        </w:rPr>
+        <w:t>of</w:t>
+      </w:r>
+      <w:proofErr w:type="spellEnd"/>
+      <w:r>
+        <w:rPr>
+          <w:rFonts w:ascii="Arial" w:hAnsi="Arial" w:cs="Arial"/>
+          <w:b/>
+          <w:bCs/>
+          <w:sz w:val="24"/>
+          <w:szCs w:val="24"/>
+        </w:rPr>
+        <w:t xml:space="preserve"> </w:t>
+      </w:r>
+      <w:proofErr w:type="spellStart"/>
+      <w:r>
+        <w:rPr>
+          <w:rFonts w:ascii="Arial" w:hAnsi="Arial" w:cs="Arial"/>
+          <w:b/>
+          <w:bCs/>
+          <w:sz w:val="24"/>
+          <w:szCs w:val="24"/>
+        </w:rPr>
+        <w:t>strings</w:t>
+      </w:r>
+      <w:proofErr w:type="spellEnd"/>
+      <w:r>
+        <w:rPr>
+          <w:rFonts w:ascii="Arial" w:hAnsi="Arial" w:cs="Arial"/>
+          <w:b/>
+          <w:bCs/>
+          <w:sz w:val="24"/>
+          <w:szCs w:val="24"/>
+        </w:rPr>
+        <w:t xml:space="preserve"> </w:t>
+      </w:r>
+      <w:proofErr w:type="spellStart"/>
+      <w:r>
+        <w:rPr>
+          <w:rFonts w:ascii="Arial" w:hAnsi="Arial" w:cs="Arial"/>
+          <w:b/>
+          <w:bCs/>
+          <w:sz w:val="24"/>
+          <w:szCs w:val="24"/>
+        </w:rPr>
+        <w:t>over</w:t>
+      </w:r>
+      <w:proofErr w:type="spellEnd"/>
+      <w:r>
+        <w:rPr>
+          <w:rFonts w:ascii="Arial" w:hAnsi="Arial" w:cs="Arial"/>
+          <w:b/>
+          <w:bCs/>
+          <w:sz w:val="24"/>
+          <w:szCs w:val="24"/>
+        </w:rPr>
+        <w:t xml:space="preserve"> {a, </w:t>
+      </w:r>
+      <w:proofErr w:type="spellStart"/>
+      <w:r>
+        <w:rPr>
+          <w:rFonts w:ascii="Arial" w:hAnsi="Arial" w:cs="Arial"/>
+          <w:b/>
+          <w:bCs/>
+          <w:sz w:val="24"/>
+          <w:szCs w:val="24"/>
+        </w:rPr>
+        <w:t>b,c</w:t>
+      </w:r>
+      <w:proofErr w:type="spellEnd"/>
+      <w:r>
+        <w:rPr>
+          <w:rFonts w:ascii="Arial" w:hAnsi="Arial" w:cs="Arial"/>
+          <w:b/>
+          <w:bCs/>
+          <w:sz w:val="24"/>
+          <w:szCs w:val="24"/>
+        </w:rPr>
+        <w:t xml:space="preserve">) in </w:t>
+      </w:r>
+      <w:proofErr w:type="spellStart"/>
+      <w:r>
+        <w:rPr>
+          <w:rFonts w:ascii="Arial" w:hAnsi="Arial" w:cs="Arial"/>
+          <w:b/>
+          <w:bCs/>
+          <w:sz w:val="24"/>
+          <w:szCs w:val="24"/>
+        </w:rPr>
+        <w:t>which</w:t>
+      </w:r>
+      <w:proofErr w:type="spellEnd"/>
+      <w:r>
+        <w:rPr>
+          <w:rFonts w:ascii="Arial" w:hAnsi="Arial" w:cs="Arial"/>
+          <w:b/>
+          <w:bCs/>
+          <w:sz w:val="24"/>
+          <w:szCs w:val="24"/>
+        </w:rPr>
+        <w:t xml:space="preserve"> </w:t>
+      </w:r>
+      <w:proofErr w:type="spellStart"/>
+      <w:r>
+        <w:rPr>
+          <w:rFonts w:ascii="Arial" w:hAnsi="Arial" w:cs="Arial"/>
+          <w:b/>
+          <w:bCs/>
+          <w:sz w:val="24"/>
+          <w:szCs w:val="24"/>
+        </w:rPr>
+        <w:t>all</w:t>
+      </w:r>
+      <w:proofErr w:type="spellEnd"/>
+      <w:r>
+        <w:rPr>
+          <w:rFonts w:ascii="Arial" w:hAnsi="Arial" w:cs="Arial"/>
+          <w:b/>
+          <w:bCs/>
+          <w:sz w:val="24"/>
+          <w:szCs w:val="24"/>
+        </w:rPr>
+        <w:t xml:space="preserve"> </w:t>
+      </w:r>
+      <w:proofErr w:type="spellStart"/>
+      <w:r>
+        <w:rPr>
+          <w:rFonts w:ascii="Arial" w:hAnsi="Arial" w:cs="Arial"/>
+          <w:b/>
+          <w:bCs/>
+          <w:sz w:val="24"/>
+          <w:szCs w:val="24"/>
+        </w:rPr>
+        <w:t>the</w:t>
+      </w:r>
+      <w:proofErr w:type="spellEnd"/>
+      <w:r>
+        <w:rPr>
+          <w:rFonts w:ascii="Arial" w:hAnsi="Arial" w:cs="Arial"/>
+          <w:b/>
+          <w:bCs/>
+          <w:sz w:val="24"/>
+          <w:szCs w:val="24"/>
+        </w:rPr>
+        <w:t xml:space="preserve"> </w:t>
+      </w:r>
+      <w:proofErr w:type="spellStart"/>
+      <w:r>
+        <w:rPr>
+          <w:rFonts w:ascii="Arial" w:hAnsi="Arial" w:cs="Arial"/>
+          <w:b/>
+          <w:bCs/>
+          <w:sz w:val="24"/>
+          <w:szCs w:val="24"/>
+        </w:rPr>
+        <w:t>a’s</w:t>
+      </w:r>
+      <w:proofErr w:type="spellEnd"/>
+      <w:r>
+        <w:rPr>
+          <w:rFonts w:ascii="Arial" w:hAnsi="Arial" w:cs="Arial"/>
+          <w:b/>
+          <w:bCs/>
+          <w:sz w:val="24"/>
+          <w:szCs w:val="24"/>
+        </w:rPr>
+        <w:t xml:space="preserve"> precede </w:t>
+      </w:r>
+      <w:proofErr w:type="spellStart"/>
+      <w:r>
+        <w:rPr>
+          <w:rFonts w:ascii="Arial" w:hAnsi="Arial" w:cs="Arial"/>
+          <w:b/>
+          <w:bCs/>
+          <w:sz w:val="24"/>
+          <w:szCs w:val="24"/>
+        </w:rPr>
+        <w:t>the</w:t>
+      </w:r>
+      <w:proofErr w:type="spellEnd"/>
+      <w:r>
+        <w:rPr>
+          <w:rFonts w:ascii="Arial" w:hAnsi="Arial" w:cs="Arial"/>
+          <w:b/>
+          <w:bCs/>
+          <w:sz w:val="24"/>
+          <w:szCs w:val="24"/>
+        </w:rPr>
+        <w:t xml:space="preserve"> </w:t>
+      </w:r>
+      <w:proofErr w:type="spellStart"/>
+      <w:r>
+        <w:rPr>
+          <w:rFonts w:ascii="Arial" w:hAnsi="Arial" w:cs="Arial"/>
+          <w:b/>
+          <w:bCs/>
+          <w:sz w:val="24"/>
+          <w:szCs w:val="24"/>
+        </w:rPr>
+        <w:t>b’s</w:t>
+      </w:r>
+      <w:proofErr w:type="spellEnd"/>
+      <w:r>
+        <w:rPr>
+          <w:rFonts w:ascii="Arial" w:hAnsi="Arial" w:cs="Arial"/>
+          <w:b/>
+          <w:bCs/>
+          <w:sz w:val="24"/>
+          <w:szCs w:val="24"/>
+        </w:rPr>
+        <w:t xml:space="preserve">, </w:t>
+      </w:r>
+      <w:proofErr w:type="spellStart"/>
+      <w:r>
+        <w:rPr>
+          <w:rFonts w:ascii="Arial" w:hAnsi="Arial" w:cs="Arial"/>
+          <w:b/>
+          <w:bCs/>
+          <w:sz w:val="24"/>
+          <w:szCs w:val="24"/>
+        </w:rPr>
+        <w:t>which</w:t>
+      </w:r>
+      <w:proofErr w:type="spellEnd"/>
+      <w:r>
+        <w:rPr>
+          <w:rFonts w:ascii="Arial" w:hAnsi="Arial" w:cs="Arial"/>
+          <w:b/>
+          <w:bCs/>
+          <w:sz w:val="24"/>
+          <w:szCs w:val="24"/>
+        </w:rPr>
+        <w:t xml:space="preserve"> in </w:t>
+      </w:r>
+      <w:proofErr w:type="spellStart"/>
+      <w:r>
+        <w:rPr>
+          <w:rFonts w:ascii="Arial" w:hAnsi="Arial" w:cs="Arial"/>
+          <w:b/>
+          <w:bCs/>
+          <w:sz w:val="24"/>
+          <w:szCs w:val="24"/>
+        </w:rPr>
+        <w:t>tu</w:t>
+      </w:r>
+      <w:r>
+        <w:rPr>
+          <w:rFonts w:ascii="Arial" w:hAnsi="Arial" w:cs="Arial"/>
+          <w:b/>
+          <w:bCs/>
+          <w:sz w:val="24"/>
+          <w:szCs w:val="24"/>
+        </w:rPr>
+        <w:t>rn</w:t>
+      </w:r>
+      <w:proofErr w:type="spellEnd"/>
+      <w:r>
+        <w:rPr>
+          <w:rFonts w:ascii="Arial" w:hAnsi="Arial" w:cs="Arial"/>
+          <w:b/>
+          <w:bCs/>
+          <w:sz w:val="24"/>
+          <w:szCs w:val="24"/>
+        </w:rPr>
+        <w:t xml:space="preserve"> </w:t>
+      </w:r>
+      <w:r>
+        <w:rPr>
+          <w:rFonts w:ascii="Arial" w:hAnsi="Arial" w:cs="Arial"/>
+          <w:b/>
+          <w:bCs/>
+          <w:sz w:val="24"/>
+          <w:szCs w:val="24"/>
+        </w:rPr>
+        <w:t xml:space="preserve">precede </w:t>
+      </w:r>
+      <w:proofErr w:type="spellStart"/>
+      <w:r>
+        <w:rPr>
+          <w:rFonts w:ascii="Arial" w:hAnsi="Arial" w:cs="Arial"/>
+          <w:b/>
+          <w:bCs/>
+          <w:sz w:val="24"/>
+          <w:szCs w:val="24"/>
+        </w:rPr>
+        <w:t>the</w:t>
+      </w:r>
+      <w:proofErr w:type="spellEnd"/>
+      <w:r>
+        <w:rPr>
+          <w:rFonts w:ascii="Arial" w:hAnsi="Arial" w:cs="Arial"/>
+          <w:b/>
+          <w:bCs/>
+          <w:sz w:val="24"/>
+          <w:szCs w:val="24"/>
+        </w:rPr>
+        <w:t xml:space="preserve"> </w:t>
+      </w:r>
+      <w:proofErr w:type="spellStart"/>
+      <w:r>
+        <w:rPr>
+          <w:rFonts w:ascii="Arial" w:hAnsi="Arial" w:cs="Arial"/>
+          <w:b/>
+          <w:bCs/>
+          <w:sz w:val="24"/>
+          <w:szCs w:val="24"/>
+        </w:rPr>
+        <w:t>c’s</w:t>
+      </w:r>
+      <w:proofErr w:type="spellEnd"/>
+      <w:r>
+        <w:rPr>
+          <w:rFonts w:ascii="Arial" w:hAnsi="Arial" w:cs="Arial"/>
+          <w:b/>
+          <w:bCs/>
+          <w:sz w:val="24"/>
+          <w:szCs w:val="24"/>
+        </w:rPr>
+        <w:t xml:space="preserve">. </w:t>
+      </w:r>
+      <w:proofErr w:type="spellStart"/>
+      <w:r>
+        <w:rPr>
+          <w:rFonts w:ascii="Arial" w:hAnsi="Arial" w:cs="Arial"/>
+          <w:b/>
+          <w:bCs/>
+          <w:sz w:val="24"/>
+          <w:szCs w:val="24"/>
+        </w:rPr>
+        <w:t>It</w:t>
+      </w:r>
+      <w:proofErr w:type="spellEnd"/>
+      <w:r>
+        <w:rPr>
+          <w:rFonts w:ascii="Arial" w:hAnsi="Arial" w:cs="Arial"/>
+          <w:b/>
+          <w:bCs/>
+          <w:sz w:val="24"/>
+          <w:szCs w:val="24"/>
+        </w:rPr>
+        <w:t xml:space="preserve"> </w:t>
+      </w:r>
+      <w:proofErr w:type="spellStart"/>
+      <w:r>
+        <w:rPr>
+          <w:rFonts w:ascii="Arial" w:hAnsi="Arial" w:cs="Arial"/>
+          <w:b/>
+          <w:bCs/>
+          <w:sz w:val="24"/>
+          <w:szCs w:val="24"/>
+        </w:rPr>
+        <w:t>is</w:t>
+      </w:r>
+      <w:proofErr w:type="spellEnd"/>
+      <w:r>
+        <w:rPr>
+          <w:rFonts w:ascii="Arial" w:hAnsi="Arial" w:cs="Arial"/>
+          <w:b/>
+          <w:bCs/>
+          <w:sz w:val="24"/>
+          <w:szCs w:val="24"/>
+        </w:rPr>
+        <w:t xml:space="preserve"> </w:t>
+      </w:r>
+      <w:proofErr w:type="spellStart"/>
+      <w:r>
+        <w:rPr>
+          <w:rFonts w:ascii="Arial" w:hAnsi="Arial" w:cs="Arial"/>
+          <w:b/>
+          <w:bCs/>
+          <w:sz w:val="24"/>
+          <w:szCs w:val="24"/>
+        </w:rPr>
+        <w:t>possible</w:t>
+      </w:r>
+      <w:proofErr w:type="spellEnd"/>
+      <w:r>
+        <w:rPr>
+          <w:rFonts w:ascii="Arial" w:hAnsi="Arial" w:cs="Arial"/>
+          <w:b/>
+          <w:bCs/>
+          <w:sz w:val="24"/>
+          <w:szCs w:val="24"/>
+        </w:rPr>
+        <w:t xml:space="preserve"> </w:t>
+      </w:r>
+      <w:proofErr w:type="spellStart"/>
+      <w:r>
+        <w:rPr>
+          <w:rFonts w:ascii="Arial" w:hAnsi="Arial" w:cs="Arial"/>
+          <w:b/>
+          <w:bCs/>
+          <w:sz w:val="24"/>
+          <w:szCs w:val="24"/>
+        </w:rPr>
+        <w:t>that</w:t>
+      </w:r>
+      <w:proofErr w:type="spellEnd"/>
+      <w:r>
+        <w:rPr>
+          <w:rFonts w:ascii="Arial" w:hAnsi="Arial" w:cs="Arial"/>
+          <w:b/>
+          <w:bCs/>
+          <w:sz w:val="24"/>
+          <w:szCs w:val="24"/>
+        </w:rPr>
+        <w:t xml:space="preserve"> </w:t>
+      </w:r>
+      <w:proofErr w:type="spellStart"/>
+      <w:r>
+        <w:rPr>
+          <w:rFonts w:ascii="Arial" w:hAnsi="Arial" w:cs="Arial"/>
+          <w:b/>
+          <w:bCs/>
+          <w:sz w:val="24"/>
+          <w:szCs w:val="24"/>
+        </w:rPr>
+        <w:t>there</w:t>
+      </w:r>
+      <w:proofErr w:type="spellEnd"/>
+      <w:r>
+        <w:rPr>
+          <w:rFonts w:ascii="Arial" w:hAnsi="Arial" w:cs="Arial"/>
+          <w:b/>
+          <w:bCs/>
+          <w:sz w:val="24"/>
+          <w:szCs w:val="24"/>
+        </w:rPr>
+        <w:t xml:space="preserve"> are no </w:t>
+      </w:r>
+      <w:proofErr w:type="spellStart"/>
+      <w:r>
+        <w:rPr>
+          <w:rFonts w:ascii="Arial" w:hAnsi="Arial" w:cs="Arial"/>
+          <w:b/>
+          <w:bCs/>
+          <w:sz w:val="24"/>
+          <w:szCs w:val="24"/>
+        </w:rPr>
+        <w:t>a’s</w:t>
+      </w:r>
+      <w:proofErr w:type="spellEnd"/>
+      <w:r>
+        <w:rPr>
+          <w:rFonts w:ascii="Arial" w:hAnsi="Arial" w:cs="Arial"/>
+          <w:b/>
+          <w:bCs/>
+          <w:sz w:val="24"/>
+          <w:szCs w:val="24"/>
+        </w:rPr>
+        <w:t xml:space="preserve">, </w:t>
+      </w:r>
+      <w:proofErr w:type="spellStart"/>
+      <w:r>
+        <w:rPr>
+          <w:rFonts w:ascii="Arial" w:hAnsi="Arial" w:cs="Arial"/>
+          <w:b/>
+          <w:bCs/>
+          <w:sz w:val="24"/>
+          <w:szCs w:val="24"/>
+        </w:rPr>
+        <w:t>b’s</w:t>
+      </w:r>
+      <w:proofErr w:type="spellEnd"/>
+      <w:r>
+        <w:rPr>
+          <w:rFonts w:ascii="Arial" w:hAnsi="Arial" w:cs="Arial"/>
+          <w:b/>
+          <w:bCs/>
+          <w:sz w:val="24"/>
+          <w:szCs w:val="24"/>
+        </w:rPr>
+        <w:t xml:space="preserve">, </w:t>
+      </w:r>
+      <w:proofErr w:type="spellStart"/>
+      <w:r>
+        <w:rPr>
+          <w:rFonts w:ascii="Arial" w:hAnsi="Arial" w:cs="Arial"/>
+          <w:b/>
+          <w:bCs/>
+          <w:sz w:val="24"/>
+          <w:szCs w:val="24"/>
+        </w:rPr>
+        <w:t>or</w:t>
+      </w:r>
+      <w:proofErr w:type="spellEnd"/>
+      <w:r>
+        <w:rPr>
+          <w:rFonts w:ascii="Arial" w:hAnsi="Arial" w:cs="Arial"/>
+          <w:b/>
+          <w:bCs/>
+          <w:sz w:val="24"/>
+          <w:szCs w:val="24"/>
+        </w:rPr>
+        <w:t xml:space="preserve"> </w:t>
+      </w:r>
+      <w:proofErr w:type="spellStart"/>
+      <w:r>
+        <w:rPr>
+          <w:rFonts w:ascii="Arial" w:hAnsi="Arial" w:cs="Arial"/>
+          <w:b/>
+          <w:bCs/>
+          <w:sz w:val="24"/>
+          <w:szCs w:val="24"/>
+        </w:rPr>
+        <w:t>c's</w:t>
+      </w:r>
+      <w:proofErr w:type="spellEnd"/>
+      <w:r>
+        <w:rPr>
+          <w:rFonts w:ascii="Arial" w:hAnsi="Arial" w:cs="Arial"/>
+          <w:b/>
+          <w:bCs/>
+          <w:sz w:val="24"/>
+          <w:szCs w:val="24"/>
+        </w:rPr>
+        <w:t>.</w:t>
+      </w:r>
+    </w:p>
+    <w:p>
+      <w:pPr>
+        <w:rPr>
+          <w:rFonts w:ascii="Arial" w:hAnsi="Arial" w:cs="Arial"/>
+          <w:b/>
+          <w:bCs/>
+          <w:sz w:val="24"/>
+          <w:szCs w:val="24"/>
+        </w:rPr>
+      </w:pPr>
+    </w:p>
+    <w:p>
+      <w:pPr>
+        <w:rPr>
+          <w:rFonts w:ascii="Arial" w:hAnsi="Arial" w:cs="Arial"/>
+          <w:b/>
+          <w:bCs/>
+          <w:sz w:val="24"/>
+          <w:szCs w:val="24"/>
+        </w:rPr>
+      </w:pPr>
+      <w:r>
+        <w:rPr>
+          <w:rFonts w:ascii="Arial" w:hAnsi="Arial" w:cs="Arial"/>
+          <w:b/>
+          <w:bCs/>
+          <w:sz w:val="24"/>
+          <w:szCs w:val="24"/>
+        </w:rPr>
+        <w:t xml:space="preserve">15. </w:t>
+      </w:r>
+      <w:proofErr w:type="spellStart"/>
+      <w:r>
+        <w:rPr>
+          <w:rFonts w:ascii="Arial" w:hAnsi="Arial" w:cs="Arial"/>
+          <w:b/>
+          <w:bCs/>
+          <w:sz w:val="24"/>
+          <w:szCs w:val="24"/>
+        </w:rPr>
+        <w:t>The</w:t>
+      </w:r>
+      <w:proofErr w:type="spellEnd"/>
+      <w:r>
+        <w:rPr>
+          <w:rFonts w:ascii="Arial" w:hAnsi="Arial" w:cs="Arial"/>
+          <w:b/>
+          <w:bCs/>
+          <w:sz w:val="24"/>
+          <w:szCs w:val="24"/>
+        </w:rPr>
+        <w:t xml:space="preserve"> </w:t>
+      </w:r>
+      <w:proofErr w:type="spellStart"/>
+      <w:r>
+        <w:rPr>
+          <w:rFonts w:ascii="Arial" w:hAnsi="Arial" w:cs="Arial"/>
+          <w:b/>
+          <w:bCs/>
+          <w:sz w:val="24"/>
+          <w:szCs w:val="24"/>
+        </w:rPr>
+        <w:t>same</w:t>
+      </w:r>
+      <w:proofErr w:type="spellEnd"/>
+      <w:r>
+        <w:rPr>
+          <w:rFonts w:ascii="Arial" w:hAnsi="Arial" w:cs="Arial"/>
+          <w:b/>
+          <w:bCs/>
+          <w:sz w:val="24"/>
+          <w:szCs w:val="24"/>
+        </w:rPr>
+        <w:t xml:space="preserve"> set as </w:t>
+      </w:r>
+      <w:proofErr w:type="spellStart"/>
+      <w:r>
+        <w:rPr>
+          <w:rFonts w:ascii="Arial" w:hAnsi="Arial" w:cs="Arial"/>
+          <w:b/>
+          <w:bCs/>
+          <w:sz w:val="24"/>
+          <w:szCs w:val="24"/>
+        </w:rPr>
+        <w:t>Exercise</w:t>
+      </w:r>
+      <w:proofErr w:type="spellEnd"/>
+      <w:r>
+        <w:rPr>
+          <w:rFonts w:ascii="Arial" w:hAnsi="Arial" w:cs="Arial"/>
+          <w:b/>
+          <w:bCs/>
+          <w:sz w:val="24"/>
+          <w:szCs w:val="24"/>
+        </w:rPr>
+        <w:t xml:space="preserve"> 14 </w:t>
+      </w:r>
+      <w:proofErr w:type="spellStart"/>
+      <w:r>
+        <w:rPr>
+          <w:rFonts w:ascii="Arial" w:hAnsi="Arial" w:cs="Arial"/>
+          <w:b/>
+          <w:bCs/>
+          <w:sz w:val="24"/>
+          <w:szCs w:val="24"/>
+        </w:rPr>
+        <w:t>without</w:t>
+      </w:r>
+      <w:proofErr w:type="spellEnd"/>
+      <w:r>
+        <w:rPr>
+          <w:rFonts w:ascii="Arial" w:hAnsi="Arial" w:cs="Arial"/>
+          <w:b/>
+          <w:bCs/>
+          <w:sz w:val="24"/>
+          <w:szCs w:val="24"/>
+        </w:rPr>
+        <w:t xml:space="preserve"> </w:t>
+      </w:r>
+      <w:proofErr w:type="spellStart"/>
+      <w:r>
+        <w:rPr>
+          <w:rFonts w:ascii="Arial" w:hAnsi="Arial" w:cs="Arial"/>
+          <w:b/>
+          <w:bCs/>
+          <w:sz w:val="24"/>
+          <w:szCs w:val="24"/>
+        </w:rPr>
+        <w:t>the</w:t>
+      </w:r>
+      <w:proofErr w:type="spellEnd"/>
+      <w:r>
+        <w:rPr>
+          <w:rFonts w:ascii="Arial" w:hAnsi="Arial" w:cs="Arial"/>
+          <w:b/>
+          <w:bCs/>
+          <w:sz w:val="24"/>
+          <w:szCs w:val="24"/>
+        </w:rPr>
+        <w:t xml:space="preserve"> </w:t>
+      </w:r>
+      <w:proofErr w:type="spellStart"/>
+      <w:r>
+        <w:rPr>
+          <w:rFonts w:ascii="Arial" w:hAnsi="Arial" w:cs="Arial"/>
+          <w:b/>
+          <w:bCs/>
+          <w:sz w:val="24"/>
+          <w:szCs w:val="24"/>
+        </w:rPr>
+        <w:t>null</w:t>
+      </w:r>
+      <w:proofErr w:type="spellEnd"/>
+      <w:r>
+        <w:rPr>
+          <w:rFonts w:ascii="Arial" w:hAnsi="Arial" w:cs="Arial"/>
+          <w:b/>
+          <w:bCs/>
+          <w:sz w:val="24"/>
+          <w:szCs w:val="24"/>
+        </w:rPr>
+        <w:t xml:space="preserve"> string.</w:t>
+      </w:r>
+    </w:p>
+    <w:p>
+      <w:pPr>
+        <w:rPr>
+          <w:rFonts w:ascii="Arial" w:hAnsi="Arial" w:cs="Arial"/>
+          <w:b/>
+          <w:bCs/>
+          <w:sz w:val="24"/>
+          <w:szCs w:val="24"/>
+        </w:rPr>
+      </w:pPr>
+    </w:p>
+    <w:p>
+      <w:pPr>
+        <w:rPr>
+          <w:rFonts w:ascii="Arial" w:hAnsi="Arial" w:cs="Arial"/>
+          <w:b/>
+          <w:bCs/>
+          <w:sz w:val="24"/>
+          <w:szCs w:val="24"/>
+        </w:rPr>
+      </w:pPr>
+      <w:r>
+        <w:rPr>
+          <w:rFonts w:ascii="Arial" w:hAnsi="Arial" w:cs="Arial"/>
+          <w:b/>
+          <w:bCs/>
+          <w:sz w:val="24"/>
+          <w:szCs w:val="24"/>
+        </w:rPr>
+        <w:t xml:space="preserve">16. </w:t>
+      </w:r>
+      <w:proofErr w:type="spellStart"/>
+      <w:r>
+        <w:rPr>
+          <w:rFonts w:ascii="Arial" w:hAnsi="Arial" w:cs="Arial"/>
+          <w:b/>
+          <w:bCs/>
+          <w:sz w:val="24"/>
+          <w:szCs w:val="24"/>
+        </w:rPr>
+        <w:t>The</w:t>
+      </w:r>
+      <w:proofErr w:type="spellEnd"/>
+      <w:r>
+        <w:rPr>
+          <w:rFonts w:ascii="Arial" w:hAnsi="Arial" w:cs="Arial"/>
+          <w:b/>
+          <w:bCs/>
+          <w:sz w:val="24"/>
+          <w:szCs w:val="24"/>
+        </w:rPr>
+        <w:t xml:space="preserve"> set </w:t>
+      </w:r>
+      <w:proofErr w:type="spellStart"/>
+      <w:r>
+        <w:rPr>
+          <w:rFonts w:ascii="Arial" w:hAnsi="Arial" w:cs="Arial"/>
+          <w:b/>
+          <w:bCs/>
+          <w:sz w:val="24"/>
+          <w:szCs w:val="24"/>
+        </w:rPr>
+        <w:t>of</w:t>
+      </w:r>
+      <w:proofErr w:type="spellEnd"/>
+      <w:r>
+        <w:rPr>
+          <w:rFonts w:ascii="Arial" w:hAnsi="Arial" w:cs="Arial"/>
+          <w:b/>
+          <w:bCs/>
+          <w:sz w:val="24"/>
+          <w:szCs w:val="24"/>
+        </w:rPr>
+        <w:t xml:space="preserve"> </w:t>
+      </w:r>
+      <w:proofErr w:type="spellStart"/>
+      <w:r>
+        <w:rPr>
+          <w:rFonts w:ascii="Arial" w:hAnsi="Arial" w:cs="Arial"/>
+          <w:b/>
+          <w:bCs/>
+          <w:sz w:val="24"/>
+          <w:szCs w:val="24"/>
+        </w:rPr>
+        <w:t>strings</w:t>
+      </w:r>
+      <w:proofErr w:type="spellEnd"/>
+      <w:r>
+        <w:rPr>
+          <w:rFonts w:ascii="Arial" w:hAnsi="Arial" w:cs="Arial"/>
+          <w:b/>
+          <w:bCs/>
+          <w:sz w:val="24"/>
+          <w:szCs w:val="24"/>
+        </w:rPr>
+        <w:t xml:space="preserve"> </w:t>
+      </w:r>
+      <w:proofErr w:type="spellStart"/>
+      <w:r>
+        <w:rPr>
+          <w:rFonts w:ascii="Arial" w:hAnsi="Arial" w:cs="Arial"/>
+          <w:b/>
+          <w:bCs/>
+          <w:sz w:val="24"/>
+          <w:szCs w:val="24"/>
+        </w:rPr>
+        <w:t>over</w:t>
+      </w:r>
+      <w:proofErr w:type="spellEnd"/>
+      <w:r>
+        <w:rPr>
+          <w:rFonts w:ascii="Arial" w:hAnsi="Arial" w:cs="Arial"/>
+          <w:b/>
+          <w:bCs/>
+          <w:sz w:val="24"/>
+          <w:szCs w:val="24"/>
+        </w:rPr>
+        <w:t xml:space="preserve"> {a, b, c} </w:t>
+      </w:r>
+      <w:proofErr w:type="spellStart"/>
+      <w:r>
+        <w:rPr>
+          <w:rFonts w:ascii="Arial" w:hAnsi="Arial" w:cs="Arial"/>
+          <w:b/>
+          <w:bCs/>
+          <w:sz w:val="24"/>
+          <w:szCs w:val="24"/>
+        </w:rPr>
+        <w:t>with</w:t>
+      </w:r>
+      <w:proofErr w:type="spellEnd"/>
+      <w:r>
+        <w:rPr>
+          <w:rFonts w:ascii="Arial" w:hAnsi="Arial" w:cs="Arial"/>
+          <w:b/>
+          <w:bCs/>
+          <w:sz w:val="24"/>
+          <w:szCs w:val="24"/>
+        </w:rPr>
+        <w:t xml:space="preserve"> length </w:t>
+      </w:r>
+      <w:proofErr w:type="spellStart"/>
+      <w:r>
+        <w:rPr>
+          <w:rFonts w:ascii="Arial" w:hAnsi="Arial" w:cs="Arial"/>
+          <w:b/>
+          <w:bCs/>
+          <w:sz w:val="24"/>
+          <w:szCs w:val="24"/>
+        </w:rPr>
+        <w:t>three</w:t>
+      </w:r>
+      <w:proofErr w:type="spellEnd"/>
+      <w:r>
+        <w:rPr>
+          <w:rFonts w:ascii="Arial" w:hAnsi="Arial" w:cs="Arial"/>
+          <w:b/>
+          <w:bCs/>
+          <w:sz w:val="24"/>
+          <w:szCs w:val="24"/>
+        </w:rPr>
+        <w:t>:</w:t>
+      </w:r>
+    </w:p>
+    <w:p>
+      <w:pPr>
+        <w:rPr>
+          <w:rFonts w:ascii="Arial" w:hAnsi="Arial" w:cs="Arial"/>
+          <w:b/>
+          <w:bCs/>
+          <w:sz w:val="24"/>
+          <w:szCs w:val="24"/>
+        </w:rPr>
+      </w:pPr>
+    </w:p>
+    <w:p>
+      <w:pPr>
+        <w:rPr>
+          <w:rFonts w:ascii="Arial" w:hAnsi="Arial" w:cs="Arial"/>
+          <w:b/>
+          <w:bCs/>
+          <w:sz w:val="24"/>
+          <w:szCs w:val="24"/>
+        </w:rPr>
+      </w:pPr>
+      <w:r>
+        <w:rPr>
+          <w:rFonts w:ascii="Arial" w:hAnsi="Arial" w:cs="Arial"/>
+          <w:b/>
+          <w:bCs/>
+          <w:sz w:val="24"/>
+          <w:szCs w:val="24"/>
+        </w:rPr>
+        <w:t xml:space="preserve">17. </w:t>
+      </w:r>
+      <w:proofErr w:type="spellStart"/>
+      <w:r>
+        <w:rPr>
+          <w:rFonts w:ascii="Arial" w:hAnsi="Arial" w:cs="Arial"/>
+          <w:b/>
+          <w:bCs/>
+          <w:sz w:val="24"/>
+          <w:szCs w:val="24"/>
+        </w:rPr>
+        <w:t>The</w:t>
+      </w:r>
+      <w:proofErr w:type="spellEnd"/>
+      <w:r>
+        <w:rPr>
+          <w:rFonts w:ascii="Arial" w:hAnsi="Arial" w:cs="Arial"/>
+          <w:b/>
+          <w:bCs/>
+          <w:sz w:val="24"/>
+          <w:szCs w:val="24"/>
+        </w:rPr>
+        <w:t xml:space="preserve"> set </w:t>
+      </w:r>
+      <w:proofErr w:type="spellStart"/>
+      <w:r>
+        <w:rPr>
+          <w:rFonts w:ascii="Arial" w:hAnsi="Arial" w:cs="Arial"/>
+          <w:b/>
+          <w:bCs/>
+          <w:sz w:val="24"/>
+          <w:szCs w:val="24"/>
+        </w:rPr>
+        <w:t>of</w:t>
+      </w:r>
+      <w:proofErr w:type="spellEnd"/>
+      <w:r>
+        <w:rPr>
+          <w:rFonts w:ascii="Arial" w:hAnsi="Arial" w:cs="Arial"/>
+          <w:b/>
+          <w:bCs/>
+          <w:sz w:val="24"/>
+          <w:szCs w:val="24"/>
+        </w:rPr>
+        <w:t xml:space="preserve"> </w:t>
+      </w:r>
+      <w:proofErr w:type="spellStart"/>
+      <w:r>
+        <w:rPr>
+          <w:rFonts w:ascii="Arial" w:hAnsi="Arial" w:cs="Arial"/>
+          <w:b/>
+          <w:bCs/>
+          <w:sz w:val="24"/>
+          <w:szCs w:val="24"/>
+        </w:rPr>
+        <w:t>strings</w:t>
+      </w:r>
+      <w:proofErr w:type="spellEnd"/>
+      <w:r>
+        <w:rPr>
+          <w:rFonts w:ascii="Arial" w:hAnsi="Arial" w:cs="Arial"/>
+          <w:b/>
+          <w:bCs/>
+          <w:sz w:val="24"/>
+          <w:szCs w:val="24"/>
+        </w:rPr>
+        <w:t xml:space="preserve"> </w:t>
+      </w:r>
+      <w:proofErr w:type="spellStart"/>
+      <w:r>
+        <w:rPr>
+          <w:rFonts w:ascii="Arial" w:hAnsi="Arial" w:cs="Arial"/>
+          <w:b/>
+          <w:bCs/>
+          <w:sz w:val="24"/>
+          <w:szCs w:val="24"/>
+        </w:rPr>
+        <w:t>over</w:t>
+      </w:r>
+      <w:proofErr w:type="spellEnd"/>
+      <w:r>
+        <w:rPr>
+          <w:rFonts w:ascii="Arial" w:hAnsi="Arial" w:cs="Arial"/>
+          <w:b/>
+          <w:bCs/>
+          <w:sz w:val="24"/>
+          <w:szCs w:val="24"/>
+        </w:rPr>
+        <w:t xml:space="preserve"> (a, b, c} </w:t>
+      </w:r>
+      <w:proofErr w:type="spellStart"/>
+      <w:r>
+        <w:rPr>
+          <w:rFonts w:ascii="Arial" w:hAnsi="Arial" w:cs="Arial"/>
+          <w:b/>
+          <w:bCs/>
+          <w:sz w:val="24"/>
+          <w:szCs w:val="24"/>
+        </w:rPr>
+        <w:t>with</w:t>
+      </w:r>
+      <w:proofErr w:type="spellEnd"/>
+      <w:r>
+        <w:rPr>
+          <w:rFonts w:ascii="Arial" w:hAnsi="Arial" w:cs="Arial"/>
+          <w:b/>
+          <w:bCs/>
+          <w:sz w:val="24"/>
+          <w:szCs w:val="24"/>
+        </w:rPr>
+        <w:t xml:space="preserve"> length </w:t>
+      </w:r>
+      <w:proofErr w:type="spellStart"/>
+      <w:r>
+        <w:rPr>
+          <w:rFonts w:ascii="Arial" w:hAnsi="Arial" w:cs="Arial"/>
+          <w:b/>
+          <w:bCs/>
+          <w:sz w:val="24"/>
+          <w:szCs w:val="24"/>
+        </w:rPr>
+        <w:t>less</w:t>
+      </w:r>
+      <w:proofErr w:type="spellEnd"/>
+      <w:r>
+        <w:rPr>
+          <w:rFonts w:ascii="Arial" w:hAnsi="Arial" w:cs="Arial"/>
+          <w:b/>
+          <w:bCs/>
+          <w:sz w:val="24"/>
+          <w:szCs w:val="24"/>
+        </w:rPr>
+        <w:t xml:space="preserve"> </w:t>
+      </w:r>
+      <w:proofErr w:type="spellStart"/>
+      <w:r>
+        <w:rPr>
+          <w:rFonts w:ascii="Arial" w:hAnsi="Arial" w:cs="Arial"/>
+          <w:b/>
+          <w:bCs/>
+          <w:sz w:val="24"/>
+          <w:szCs w:val="24"/>
+        </w:rPr>
+        <w:t>than</w:t>
+      </w:r>
+      <w:proofErr w:type="spellEnd"/>
+      <w:r>
+        <w:rPr>
+          <w:rFonts w:ascii="Arial" w:hAnsi="Arial" w:cs="Arial"/>
+          <w:b/>
+          <w:bCs/>
+          <w:sz w:val="24"/>
+          <w:szCs w:val="24"/>
+        </w:rPr>
+        <w:t xml:space="preserve"> </w:t>
+      </w:r>
+      <w:proofErr w:type="spellStart"/>
+      <w:r>
+        <w:rPr>
+          <w:rFonts w:ascii="Arial" w:hAnsi="Arial" w:cs="Arial"/>
+          <w:b/>
+          <w:bCs/>
+          <w:sz w:val="24"/>
+          <w:szCs w:val="24"/>
+        </w:rPr>
+        <w:t>three</w:t>
+      </w:r>
+      <w:proofErr w:type="spellEnd"/>
+      <w:r>
+        <w:rPr>
+          <w:rFonts w:ascii="Arial" w:hAnsi="Arial" w:cs="Arial"/>
+          <w:b/>
+          <w:bCs/>
+          <w:sz w:val="24"/>
+          <w:szCs w:val="24"/>
+        </w:rPr>
+        <w:t>:</w:t>
+      </w:r>
+    </w:p>
+    <w:p>
+      <w:pPr>
+        <w:rPr>
+          <w:rFonts w:ascii="Arial" w:hAnsi="Arial" w:cs="Arial"/>
+          <w:b/>
+          <w:bCs/>
+          <w:sz w:val="24"/>
+          <w:szCs w:val="24"/>
+        </w:rPr>
+      </w:pPr>
+    </w:p>
+    <w:p>
+      <w:pPr>
+        <w:rPr>
+          <w:rFonts w:ascii="Arial" w:hAnsi="Arial" w:cs="Arial"/>
+          <w:b/>
+          <w:bCs/>
+          <w:sz w:val="24"/>
+          <w:szCs w:val="24"/>
+        </w:rPr>
+      </w:pPr>
+      <w:r>
+        <w:rPr>
+          <w:rFonts w:ascii="Arial" w:hAnsi="Arial" w:cs="Arial"/>
+          <w:b/>
+          <w:bCs/>
+          <w:sz w:val="24"/>
+          <w:szCs w:val="24"/>
+        </w:rPr>
+        <w:t xml:space="preserve">18. </w:t>
+      </w:r>
+      <w:proofErr w:type="spellStart"/>
+      <w:r>
+        <w:rPr>
+          <w:rFonts w:ascii="Arial" w:hAnsi="Arial" w:cs="Arial"/>
+          <w:b/>
+          <w:bCs/>
+          <w:sz w:val="24"/>
+          <w:szCs w:val="24"/>
+        </w:rPr>
+        <w:t>The</w:t>
+      </w:r>
+      <w:proofErr w:type="spellEnd"/>
+      <w:r>
+        <w:rPr>
+          <w:rFonts w:ascii="Arial" w:hAnsi="Arial" w:cs="Arial"/>
+          <w:b/>
+          <w:bCs/>
+          <w:sz w:val="24"/>
+          <w:szCs w:val="24"/>
+        </w:rPr>
+        <w:t xml:space="preserve"> set </w:t>
+      </w:r>
+      <w:proofErr w:type="spellStart"/>
+      <w:r>
+        <w:rPr>
+          <w:rFonts w:ascii="Arial" w:hAnsi="Arial" w:cs="Arial"/>
+          <w:b/>
+          <w:bCs/>
+          <w:sz w:val="24"/>
+          <w:szCs w:val="24"/>
+        </w:rPr>
+        <w:t>of</w:t>
+      </w:r>
+      <w:proofErr w:type="spellEnd"/>
+      <w:r>
+        <w:rPr>
+          <w:rFonts w:ascii="Arial" w:hAnsi="Arial" w:cs="Arial"/>
+          <w:b/>
+          <w:bCs/>
+          <w:sz w:val="24"/>
+          <w:szCs w:val="24"/>
+        </w:rPr>
+        <w:t xml:space="preserve"> </w:t>
+      </w:r>
+      <w:proofErr w:type="spellStart"/>
+      <w:r>
+        <w:rPr>
+          <w:rFonts w:ascii="Arial" w:hAnsi="Arial" w:cs="Arial"/>
+          <w:b/>
+          <w:bCs/>
+          <w:sz w:val="24"/>
+          <w:szCs w:val="24"/>
+        </w:rPr>
+        <w:t>strings</w:t>
+      </w:r>
+      <w:proofErr w:type="spellEnd"/>
+      <w:r>
+        <w:rPr>
+          <w:rFonts w:ascii="Arial" w:hAnsi="Arial" w:cs="Arial"/>
+          <w:b/>
+          <w:bCs/>
+          <w:sz w:val="24"/>
+          <w:szCs w:val="24"/>
+        </w:rPr>
+        <w:t xml:space="preserve"> </w:t>
+      </w:r>
+      <w:proofErr w:type="spellStart"/>
+      <w:r>
+        <w:rPr>
+          <w:rFonts w:ascii="Arial" w:hAnsi="Arial" w:cs="Arial"/>
+          <w:b/>
+          <w:bCs/>
+          <w:sz w:val="24"/>
+          <w:szCs w:val="24"/>
+        </w:rPr>
+        <w:t>over</w:t>
+      </w:r>
+      <w:proofErr w:type="spellEnd"/>
+      <w:r>
+        <w:rPr>
+          <w:rFonts w:ascii="Arial" w:hAnsi="Arial" w:cs="Arial"/>
+          <w:b/>
+          <w:bCs/>
+          <w:sz w:val="24"/>
+          <w:szCs w:val="24"/>
+        </w:rPr>
+        <w:t xml:space="preserve"> (a, </w:t>
+      </w:r>
+      <w:proofErr w:type="spellStart"/>
+      <w:r>
+        <w:rPr>
+          <w:rFonts w:ascii="Arial" w:hAnsi="Arial" w:cs="Arial"/>
+          <w:b/>
+          <w:bCs/>
+          <w:sz w:val="24"/>
+          <w:szCs w:val="24"/>
+        </w:rPr>
+        <w:t>b,c</w:t>
+      </w:r>
+      <w:proofErr w:type="spellEnd"/>
+      <w:r>
+        <w:rPr>
+          <w:rFonts w:ascii="Arial" w:hAnsi="Arial" w:cs="Arial"/>
+          <w:b/>
+          <w:bCs/>
+          <w:sz w:val="24"/>
+          <w:szCs w:val="24"/>
+        </w:rPr>
+        <w:t xml:space="preserve">) </w:t>
+      </w:r>
+      <w:proofErr w:type="spellStart"/>
+      <w:r>
+        <w:rPr>
+          <w:rFonts w:ascii="Arial" w:hAnsi="Arial" w:cs="Arial"/>
+          <w:b/>
+          <w:bCs/>
+          <w:sz w:val="24"/>
+          <w:szCs w:val="24"/>
+        </w:rPr>
+        <w:t>with</w:t>
+      </w:r>
+      <w:proofErr w:type="spellEnd"/>
+      <w:r>
+        <w:rPr>
+          <w:rFonts w:ascii="Arial" w:hAnsi="Arial" w:cs="Arial"/>
+          <w:b/>
+          <w:bCs/>
+          <w:sz w:val="24"/>
+          <w:szCs w:val="24"/>
+        </w:rPr>
+        <w:t xml:space="preserve"> length </w:t>
+      </w:r>
+      <w:proofErr w:type="spellStart"/>
+      <w:r>
+        <w:rPr>
+          <w:rFonts w:ascii="Arial" w:hAnsi="Arial" w:cs="Arial"/>
+          <w:b/>
+          <w:bCs/>
+          <w:sz w:val="24"/>
+          <w:szCs w:val="24"/>
+        </w:rPr>
+        <w:t>greater</w:t>
+      </w:r>
+      <w:proofErr w:type="spellEnd"/>
+      <w:r>
+        <w:rPr>
+          <w:rFonts w:ascii="Arial" w:hAnsi="Arial" w:cs="Arial"/>
+          <w:b/>
+          <w:bCs/>
+          <w:sz w:val="24"/>
+          <w:szCs w:val="24"/>
+        </w:rPr>
+        <w:t xml:space="preserve"> </w:t>
+      </w:r>
+      <w:proofErr w:type="spellStart"/>
+      <w:r>
+        <w:rPr>
+          <w:rFonts w:ascii="Arial" w:hAnsi="Arial" w:cs="Arial"/>
+          <w:b/>
+          <w:bCs/>
+          <w:sz w:val="24"/>
+          <w:szCs w:val="24"/>
+        </w:rPr>
+        <w:t>than</w:t>
+      </w:r>
+      <w:proofErr w:type="spellEnd"/>
+      <w:r>
+        <w:rPr>
+          <w:rFonts w:ascii="Arial" w:hAnsi="Arial" w:cs="Arial"/>
+          <w:b/>
+          <w:bCs/>
+          <w:sz w:val="24"/>
+          <w:szCs w:val="24"/>
+        </w:rPr>
+        <w:t xml:space="preserve"> </w:t>
+      </w:r>
+      <w:proofErr w:type="spellStart"/>
+      <w:r>
+        <w:rPr>
+          <w:rFonts w:ascii="Arial" w:hAnsi="Arial" w:cs="Arial"/>
+          <w:b/>
+          <w:bCs/>
+          <w:sz w:val="24"/>
+          <w:szCs w:val="24"/>
+        </w:rPr>
+        <w:t>three</w:t>
+      </w:r>
+      <w:proofErr w:type="spellEnd"/>
+      <w:r>
+        <w:rPr>
+          <w:rFonts w:ascii="Arial" w:hAnsi="Arial" w:cs="Arial"/>
+          <w:b/>
+          <w:bCs/>
+          <w:sz w:val="24"/>
+          <w:szCs w:val="24"/>
+        </w:rPr>
+        <w:t>.</w:t>
+      </w:r>
+    </w:p>
+    <w:p>
+      <w:pPr>
+        <w:rPr>
+          <w:rFonts w:ascii="Arial" w:hAnsi="Arial" w:cs="Arial"/>
+          <w:b/>
+          <w:bCs/>
+          <w:sz w:val="24"/>
+          <w:szCs w:val="24"/>
+        </w:rPr>
+      </w:pPr>
+    </w:p>
+    <w:p>
+      <w:pPr>
+        <w:rPr>
+          <w:rFonts w:ascii="Arial" w:hAnsi="Arial" w:cs="Arial"/>
+          <w:b/>
+          <w:bCs/>
+          <w:sz w:val="24"/>
+          <w:szCs w:val="24"/>
+        </w:rPr>
+      </w:pPr>
+      <w:r>
+        <w:rPr>
+          <w:rFonts w:ascii="Arial" w:hAnsi="Arial" w:cs="Arial"/>
+          <w:b/>
+          <w:bCs/>
+          <w:sz w:val="24"/>
+          <w:szCs w:val="24"/>
+        </w:rPr>
+        <w:t xml:space="preserve">19. </w:t>
+      </w:r>
+      <w:proofErr w:type="spellStart"/>
+      <w:r>
+        <w:rPr>
+          <w:rFonts w:ascii="Arial" w:hAnsi="Arial" w:cs="Arial"/>
+          <w:b/>
+          <w:bCs/>
+          <w:sz w:val="24"/>
+          <w:szCs w:val="24"/>
+        </w:rPr>
+        <w:t>The</w:t>
+      </w:r>
+      <w:proofErr w:type="spellEnd"/>
+      <w:r>
+        <w:rPr>
+          <w:rFonts w:ascii="Arial" w:hAnsi="Arial" w:cs="Arial"/>
+          <w:b/>
+          <w:bCs/>
+          <w:sz w:val="24"/>
+          <w:szCs w:val="24"/>
+        </w:rPr>
+        <w:t xml:space="preserve"> set </w:t>
+      </w:r>
+      <w:proofErr w:type="spellStart"/>
+      <w:r>
+        <w:rPr>
+          <w:rFonts w:ascii="Arial" w:hAnsi="Arial" w:cs="Arial"/>
+          <w:b/>
+          <w:bCs/>
+          <w:sz w:val="24"/>
+          <w:szCs w:val="24"/>
+        </w:rPr>
+        <w:t>of</w:t>
+      </w:r>
+      <w:proofErr w:type="spellEnd"/>
+      <w:r>
+        <w:rPr>
+          <w:rFonts w:ascii="Arial" w:hAnsi="Arial" w:cs="Arial"/>
+          <w:b/>
+          <w:bCs/>
+          <w:sz w:val="24"/>
+          <w:szCs w:val="24"/>
+        </w:rPr>
+        <w:t xml:space="preserve"> </w:t>
+      </w:r>
+      <w:proofErr w:type="spellStart"/>
+      <w:r>
+        <w:rPr>
+          <w:rFonts w:ascii="Arial" w:hAnsi="Arial" w:cs="Arial"/>
+          <w:b/>
+          <w:bCs/>
+          <w:sz w:val="24"/>
+          <w:szCs w:val="24"/>
+        </w:rPr>
+        <w:t>strings</w:t>
+      </w:r>
+      <w:proofErr w:type="spellEnd"/>
+      <w:r>
+        <w:rPr>
+          <w:rFonts w:ascii="Arial" w:hAnsi="Arial" w:cs="Arial"/>
+          <w:b/>
+          <w:bCs/>
+          <w:sz w:val="24"/>
+          <w:szCs w:val="24"/>
+        </w:rPr>
+        <w:t xml:space="preserve"> </w:t>
+      </w:r>
+      <w:proofErr w:type="spellStart"/>
+      <w:r>
+        <w:rPr>
+          <w:rFonts w:ascii="Arial" w:hAnsi="Arial" w:cs="Arial"/>
+          <w:b/>
+          <w:bCs/>
+          <w:sz w:val="24"/>
+          <w:szCs w:val="24"/>
+        </w:rPr>
+        <w:t>over</w:t>
+      </w:r>
+      <w:proofErr w:type="spellEnd"/>
+      <w:r>
+        <w:rPr>
+          <w:rFonts w:ascii="Arial" w:hAnsi="Arial" w:cs="Arial"/>
+          <w:b/>
+          <w:bCs/>
+          <w:sz w:val="24"/>
+          <w:szCs w:val="24"/>
+        </w:rPr>
+        <w:t xml:space="preserve"> {a, b} </w:t>
+      </w:r>
+      <w:proofErr w:type="spellStart"/>
+      <w:r>
+        <w:rPr>
+          <w:rFonts w:ascii="Arial" w:hAnsi="Arial" w:cs="Arial"/>
+          <w:b/>
+          <w:bCs/>
+          <w:sz w:val="24"/>
+          <w:szCs w:val="24"/>
+        </w:rPr>
+        <w:t>that</w:t>
+      </w:r>
+      <w:proofErr w:type="spellEnd"/>
+      <w:r>
+        <w:rPr>
+          <w:rFonts w:ascii="Arial" w:hAnsi="Arial" w:cs="Arial"/>
+          <w:b/>
+          <w:bCs/>
+          <w:sz w:val="24"/>
+          <w:szCs w:val="24"/>
+        </w:rPr>
+        <w:t xml:space="preserve"> </w:t>
+      </w:r>
+      <w:proofErr w:type="spellStart"/>
+      <w:r>
+        <w:rPr>
+          <w:rFonts w:ascii="Arial" w:hAnsi="Arial" w:cs="Arial"/>
+          <w:b/>
+          <w:bCs/>
+          <w:sz w:val="24"/>
+          <w:szCs w:val="24"/>
+        </w:rPr>
+        <w:t>contain</w:t>
+      </w:r>
+      <w:proofErr w:type="spellEnd"/>
+      <w:r>
+        <w:rPr>
+          <w:rFonts w:ascii="Arial" w:hAnsi="Arial" w:cs="Arial"/>
+          <w:b/>
+          <w:bCs/>
+          <w:sz w:val="24"/>
+          <w:szCs w:val="24"/>
+        </w:rPr>
+        <w:t xml:space="preserve"> </w:t>
+      </w:r>
+      <w:proofErr w:type="spellStart"/>
+      <w:r>
+        <w:rPr>
+          <w:rFonts w:ascii="Arial" w:hAnsi="Arial" w:cs="Arial"/>
+          <w:b/>
+          <w:bCs/>
+          <w:sz w:val="24"/>
+          <w:szCs w:val="24"/>
+        </w:rPr>
+        <w:t>the</w:t>
+      </w:r>
+      <w:proofErr w:type="spellEnd"/>
+      <w:r>
+        <w:rPr>
+          <w:rFonts w:ascii="Arial" w:hAnsi="Arial" w:cs="Arial"/>
+          <w:b/>
+          <w:bCs/>
+          <w:sz w:val="24"/>
+          <w:szCs w:val="24"/>
+        </w:rPr>
+        <w:t xml:space="preserve"> </w:t>
+      </w:r>
+      <w:proofErr w:type="spellStart"/>
+      <w:r>
+        <w:rPr>
+          <w:rFonts w:ascii="Arial" w:hAnsi="Arial" w:cs="Arial"/>
+          <w:b/>
+          <w:bCs/>
+          <w:sz w:val="24"/>
+          <w:szCs w:val="24"/>
+        </w:rPr>
+        <w:t>substring</w:t>
+      </w:r>
+      <w:proofErr w:type="spellEnd"/>
+      <w:r>
+        <w:rPr>
+          <w:rFonts w:ascii="Arial" w:hAnsi="Arial" w:cs="Arial"/>
+          <w:b/>
+          <w:bCs/>
+          <w:sz w:val="24"/>
+          <w:szCs w:val="24"/>
+        </w:rPr>
+        <w:t xml:space="preserve"> ab and </w:t>
+      </w:r>
+      <w:proofErr w:type="spellStart"/>
+      <w:r>
+        <w:rPr>
+          <w:rFonts w:ascii="Arial" w:hAnsi="Arial" w:cs="Arial"/>
+          <w:b/>
+          <w:bCs/>
+          <w:sz w:val="24"/>
+          <w:szCs w:val="24"/>
+        </w:rPr>
+        <w:t>have</w:t>
+      </w:r>
+      <w:proofErr w:type="spellEnd"/>
+      <w:r>
+        <w:rPr>
+          <w:rFonts w:ascii="Arial" w:hAnsi="Arial" w:cs="Arial"/>
+          <w:b/>
+          <w:bCs/>
+          <w:sz w:val="24"/>
+          <w:szCs w:val="24"/>
+        </w:rPr>
+        <w:t xml:space="preserve"> length </w:t>
+      </w:r>
+      <w:proofErr w:type="spellStart"/>
+      <w:r>
+        <w:rPr>
+          <w:rFonts w:ascii="Arial" w:hAnsi="Arial" w:cs="Arial"/>
+          <w:b/>
+          <w:bCs/>
+          <w:sz w:val="24"/>
+          <w:szCs w:val="24"/>
+        </w:rPr>
+        <w:t>greater</w:t>
+      </w:r>
+      <w:proofErr w:type="spellEnd"/>
+      <w:r>
+        <w:rPr>
+          <w:rFonts w:ascii="Arial" w:hAnsi="Arial" w:cs="Arial"/>
+          <w:b/>
+          <w:bCs/>
+          <w:sz w:val="24"/>
+          <w:szCs w:val="24"/>
+        </w:rPr>
+        <w:t xml:space="preserve"> </w:t>
+      </w:r>
+      <w:proofErr w:type="spellStart"/>
+      <w:r>
+        <w:rPr>
+          <w:rFonts w:ascii="Arial" w:hAnsi="Arial" w:cs="Arial"/>
+          <w:b/>
+          <w:bCs/>
+          <w:sz w:val="24"/>
+          <w:szCs w:val="24"/>
+        </w:rPr>
+        <w:t>than</w:t>
+      </w:r>
+      <w:proofErr w:type="spellEnd"/>
+      <w:r>
+        <w:rPr>
+          <w:rFonts w:ascii="Arial" w:hAnsi="Arial" w:cs="Arial"/>
+          <w:b/>
+          <w:bCs/>
+          <w:sz w:val="24"/>
+          <w:szCs w:val="24"/>
+        </w:rPr>
+        <w:t xml:space="preserve"> </w:t>
+      </w:r>
+      <w:proofErr w:type="spellStart"/>
+      <w:r>
+        <w:rPr>
+          <w:rFonts w:ascii="Arial" w:hAnsi="Arial" w:cs="Arial"/>
+          <w:b/>
+          <w:bCs/>
+          <w:sz w:val="24"/>
+          <w:szCs w:val="24"/>
+        </w:rPr>
+        <w:t>two</w:t>
+      </w:r>
+      <w:proofErr w:type="spellEnd"/>
+      <w:r>
+        <w:rPr>
+          <w:rFonts w:ascii="Arial" w:hAnsi="Arial" w:cs="Arial"/>
+          <w:b/>
+          <w:bCs/>
+          <w:sz w:val="24"/>
+          <w:szCs w:val="24"/>
+        </w:rPr>
+        <w:t>.</w:t>
+      </w:r>
     </w:p>
     <w:sectPr>
       <w:pgSz w:w="12240" w:h="15840"/>

</xml_diff>